<commit_message>
Añadidos los sets de paletas
</commit_message>
<xml_diff>
--- a/Assets/Documentos/MemoriaTFG.docx
+++ b/Assets/Documentos/MemoriaTFG.docx
@@ -476,21 +476,7 @@
                 <w:rStyle w:val="Hipervnculo"/>
                 <w:noProof/>
               </w:rPr>
-              <w:t>Descripció</w:t>
-            </w:r>
-            <w:r>
-              <w:rPr>
-                <w:rStyle w:val="Hipervnculo"/>
-                <w:noProof/>
-              </w:rPr>
-              <w:t>n</w:t>
-            </w:r>
-            <w:r>
-              <w:rPr>
-                <w:rStyle w:val="Hipervnculo"/>
-                <w:noProof/>
-              </w:rPr>
-              <w:t xml:space="preserve"> inicial del proyecto</w:t>
+              <w:t>Descripción inicial del proyecto</w:t>
             </w:r>
             <w:r>
               <w:rPr>
@@ -2140,7 +2126,8 @@
     <w:p>
       <w:pPr>
         <w:sectPr>
-          <w:headerReference w:type="first" r:id="rId10"/>
+          <w:footerReference w:type="default" r:id="rId10"/>
+          <w:headerReference w:type="first" r:id="rId11"/>
           <w:pgSz w:w="11906" w:h="16838"/>
           <w:pgMar w:top="1417" w:right="1701" w:bottom="1417" w:left="1701" w:header="708" w:footer="708" w:gutter="0"/>
           <w:cols w:space="708"/>
@@ -2256,7 +2243,7 @@
                     </pic:cNvPicPr>
                   </pic:nvPicPr>
                   <pic:blipFill>
-                    <a:blip r:embed="rId11" cstate="print">
+                    <a:blip r:embed="rId12" cstate="print">
                       <a:extLst>
                         <a:ext uri="{28A0092B-C50C-407E-A947-70E740481C1C}">
                           <a14:useLocalDpi xmlns:a14="http://schemas.microsoft.com/office/drawing/2010/main" val="0"/>
@@ -2357,9 +2344,6 @@
                               <w:t>1</w:t>
                             </w:r>
                             <w:r>
-                              <w:rPr>
-                                <w:noProof/>
-                              </w:rPr>
                               <w:fldChar w:fldCharType="end"/>
                             </w:r>
                             <w:r>
@@ -2431,9 +2415,6 @@
                         <w:t>1</w:t>
                       </w:r>
                       <w:r>
-                        <w:rPr>
-                          <w:noProof/>
-                        </w:rPr>
                         <w:fldChar w:fldCharType="end"/>
                       </w:r>
                       <w:r>
@@ -2604,9 +2585,6 @@
                               <w:t>2</w:t>
                             </w:r>
                             <w:r>
-                              <w:rPr>
-                                <w:noProof/>
-                              </w:rPr>
                               <w:fldChar w:fldCharType="end"/>
                             </w:r>
                             <w:r>
@@ -2674,9 +2652,6 @@
                         <w:t>2</w:t>
                       </w:r>
                       <w:r>
-                        <w:rPr>
-                          <w:noProof/>
-                        </w:rPr>
                         <w:fldChar w:fldCharType="end"/>
                       </w:r>
                       <w:r>
@@ -2734,7 +2709,7 @@
                     </pic:cNvPicPr>
                   </pic:nvPicPr>
                   <pic:blipFill>
-                    <a:blip r:embed="rId12">
+                    <a:blip r:embed="rId13">
                       <a:extLst>
                         <a:ext uri="{28A0092B-C50C-407E-A947-70E740481C1C}">
                           <a14:useLocalDpi xmlns:a14="http://schemas.microsoft.com/office/drawing/2010/main" val="0"/>
@@ -3076,9 +3051,6 @@
                               <w:t>3</w:t>
                             </w:r>
                             <w:r>
-                              <w:rPr>
-                                <w:noProof/>
-                              </w:rPr>
                               <w:fldChar w:fldCharType="end"/>
                             </w:r>
                             <w:r>
@@ -3133,9 +3105,6 @@
                         <w:t>3</w:t>
                       </w:r>
                       <w:r>
-                        <w:rPr>
-                          <w:noProof/>
-                        </w:rPr>
                         <w:fldChar w:fldCharType="end"/>
                       </w:r>
                       <w:r>
@@ -3186,7 +3155,7 @@
                     <pic:cNvPicPr/>
                   </pic:nvPicPr>
                   <pic:blipFill>
-                    <a:blip r:embed="rId13">
+                    <a:blip r:embed="rId14">
                       <a:extLst>
                         <a:ext uri="{28A0092B-C50C-407E-A947-70E740481C1C}">
                           <a14:useLocalDpi xmlns:a14="http://schemas.microsoft.com/office/drawing/2010/main" val="0"/>
@@ -3824,7 +3793,7 @@
                     </pic:cNvPicPr>
                   </pic:nvPicPr>
                   <pic:blipFill>
-                    <a:blip r:embed="rId14" cstate="print">
+                    <a:blip r:embed="rId15" cstate="print">
                       <a:extLst>
                         <a:ext uri="{28A0092B-C50C-407E-A947-70E740481C1C}">
                           <a14:useLocalDpi xmlns:a14="http://schemas.microsoft.com/office/drawing/2010/main" val="0"/>
@@ -3925,9 +3894,6 @@
                               <w:t>4</w:t>
                             </w:r>
                             <w:r>
-                              <w:rPr>
-                                <w:noProof/>
-                              </w:rPr>
                               <w:fldChar w:fldCharType="end"/>
                             </w:r>
                             <w:r>
@@ -3982,9 +3948,6 @@
                         <w:t>4</w:t>
                       </w:r>
                       <w:r>
-                        <w:rPr>
-                          <w:noProof/>
-                        </w:rPr>
                         <w:fldChar w:fldCharType="end"/>
                       </w:r>
                       <w:r>
@@ -4154,7 +4117,7 @@
                     </pic:cNvPicPr>
                   </pic:nvPicPr>
                   <pic:blipFill>
-                    <a:blip r:embed="rId15" cstate="print">
+                    <a:blip r:embed="rId16" cstate="print">
                       <a:extLst>
                         <a:ext uri="{28A0092B-C50C-407E-A947-70E740481C1C}">
                           <a14:useLocalDpi xmlns:a14="http://schemas.microsoft.com/office/drawing/2010/main" val="0"/>
@@ -4210,9 +4173,6 @@
         <w:t>5</w:t>
       </w:r>
       <w:r>
-        <w:rPr>
-          <w:noProof/>
-        </w:rPr>
         <w:fldChar w:fldCharType="end"/>
       </w:r>
       <w:r>
@@ -4237,7 +4197,7 @@
       <w:pPr>
         <w:pStyle w:val="Ttulo1"/>
         <w:sectPr>
-          <w:headerReference w:type="default" r:id="rId16"/>
+          <w:headerReference w:type="default" r:id="rId17"/>
           <w:type w:val="continuous"/>
           <w:pgSz w:w="11906" w:h="16838"/>
           <w:pgMar w:top="1417" w:right="1701" w:bottom="1417" w:left="1701" w:header="708" w:footer="708" w:gutter="0"/>
@@ -4425,6 +4385,9 @@
         </mc:AlternateContent>
       </w:r>
       <w:r>
+        <w:rPr>
+          <w:noProof/>
+        </w:rPr>
         <w:drawing>
           <wp:anchor distT="0" distB="0" distL="114300" distR="114300" simplePos="0" relativeHeight="251674624" behindDoc="0" locked="0" layoutInCell="1" allowOverlap="1" wp14:anchorId="3F3553C9" wp14:editId="1141C0E9">
             <wp:simplePos x="0" y="0"/>
@@ -4449,7 +4412,7 @@
                     <pic:cNvPicPr/>
                   </pic:nvPicPr>
                   <pic:blipFill>
-                    <a:blip r:embed="rId17">
+                    <a:blip r:embed="rId18">
                       <a:extLst>
                         <a:ext uri="{28A0092B-C50C-407E-A947-70E740481C1C}">
                           <a14:useLocalDpi xmlns:a14="http://schemas.microsoft.com/office/drawing/2010/main" val="0"/>
@@ -4630,7 +4593,336 @@
         <w:t xml:space="preserve"> 2D” para que el jugador pueda colisionar correctamente con ellos. En cambio, si se desea añadir decoración, tiles de fondo o coleccionables, estos se deberán crear en objetos distintos para no dotarles de comportamientos no deseados.</w:t>
       </w:r>
     </w:p>
-    <w:p/>
+    <w:p>
+      <w:r>
+        <w:t xml:space="preserve">A </w:t>
+      </w:r>
+      <w:r>
+        <w:t>continuación,</w:t>
+      </w:r>
+      <w:r>
+        <w:t xml:space="preserve"> se van a mostrar las paletas creadas para el correcto diseño de los niveles:</w:t>
+      </w:r>
+    </w:p>
+    <w:p>
+      <w:pPr>
+        <w:jc w:val="left"/>
+      </w:pPr>
+      <w:r>
+        <w:br w:type="page"/>
+      </w:r>
+    </w:p>
+    <w:p>
+      <w:r>
+        <w:lastRenderedPageBreak/>
+        <w:t>Esta paleta,</w:t>
+      </w:r>
+      <w:r>
+        <w:t xml:space="preserve"> denominada “</w:t>
+      </w:r>
+      <w:proofErr w:type="spellStart"/>
+      <w:r>
+        <w:t>PlatformerTiles</w:t>
+      </w:r>
+      <w:proofErr w:type="spellEnd"/>
+      <w:r>
+        <w:t>”</w:t>
+      </w:r>
+      <w:r>
+        <w:t xml:space="preserve"> está conformada por varios packs de </w:t>
+      </w:r>
+      <w:proofErr w:type="spellStart"/>
+      <w:r>
+        <w:t>Assets</w:t>
+      </w:r>
+      <w:proofErr w:type="spellEnd"/>
+      <w:r>
+        <w:t xml:space="preserve"> con un estilo visual muy parecido, pero con diferencias notables, para que haya una gran variabilidad en los suelos de los distintos mundos por el que el jugador irá avanzando. </w:t>
+      </w:r>
+    </w:p>
+    <w:p>
+      <w:r>
+        <w:t>Esta paleta, sumada a la anteriormente mostrada, serán ambas suficientes para tener una suma de elementos aceptables.</w:t>
+      </w:r>
+    </w:p>
+    <w:p>
+      <w:pPr>
+        <w:keepNext/>
+      </w:pPr>
+      <w:r>
+        <w:drawing>
+          <wp:inline distT="0" distB="0" distL="0" distR="0" wp14:anchorId="7C9AE14A" wp14:editId="6562338A">
+            <wp:extent cx="5400040" cy="4157345"/>
+            <wp:effectExtent l="0" t="0" r="0" b="0"/>
+            <wp:docPr id="2" name="Imagen 2"/>
+            <wp:cNvGraphicFramePr>
+              <a:graphicFrameLocks xmlns:a="http://schemas.openxmlformats.org/drawingml/2006/main" noChangeAspect="1"/>
+            </wp:cNvGraphicFramePr>
+            <a:graphic xmlns:a="http://schemas.openxmlformats.org/drawingml/2006/main">
+              <a:graphicData uri="http://schemas.openxmlformats.org/drawingml/2006/picture">
+                <pic:pic xmlns:pic="http://schemas.openxmlformats.org/drawingml/2006/picture">
+                  <pic:nvPicPr>
+                    <pic:cNvPr id="1" name=""/>
+                    <pic:cNvPicPr/>
+                  </pic:nvPicPr>
+                  <pic:blipFill>
+                    <a:blip r:embed="rId19"/>
+                    <a:stretch>
+                      <a:fillRect/>
+                    </a:stretch>
+                  </pic:blipFill>
+                  <pic:spPr>
+                    <a:xfrm>
+                      <a:off x="0" y="0"/>
+                      <a:ext cx="5400040" cy="4157345"/>
+                    </a:xfrm>
+                    <a:prstGeom prst="rect">
+                      <a:avLst/>
+                    </a:prstGeom>
+                  </pic:spPr>
+                </pic:pic>
+              </a:graphicData>
+            </a:graphic>
+          </wp:inline>
+        </w:drawing>
+      </w:r>
+    </w:p>
+    <w:p>
+      <w:pPr>
+        <w:pStyle w:val="Descripcin"/>
+        <w:jc w:val="center"/>
+      </w:pPr>
+      <w:r>
+        <w:t xml:space="preserve">Ilustración </w:t>
+      </w:r>
+      <w:r>
+        <w:fldChar w:fldCharType="begin"/>
+      </w:r>
+      <w:r>
+        <w:instrText xml:space="preserve"> SEQ Ilustración \* ARABIC </w:instrText>
+      </w:r>
+      <w:r>
+        <w:fldChar w:fldCharType="separate"/>
+      </w:r>
+      <w:r>
+        <w:rPr>
+          <w:noProof/>
+        </w:rPr>
+        <w:t>7</w:t>
+      </w:r>
+      <w:r>
+        <w:fldChar w:fldCharType="end"/>
+      </w:r>
+      <w:r>
+        <w:t xml:space="preserve"> – Plataformas básicas</w:t>
+      </w:r>
+    </w:p>
+    <w:p>
+      <w:r>
+        <w:drawing>
+          <wp:anchor distT="0" distB="0" distL="114300" distR="114300" simplePos="0" relativeHeight="251677696" behindDoc="0" locked="0" layoutInCell="1" allowOverlap="1" wp14:anchorId="65AAADED" wp14:editId="6EACBD2C">
+            <wp:simplePos x="0" y="0"/>
+            <wp:positionH relativeFrom="margin">
+              <wp:align>left</wp:align>
+            </wp:positionH>
+            <wp:positionV relativeFrom="paragraph">
+              <wp:posOffset>19050</wp:posOffset>
+            </wp:positionV>
+            <wp:extent cx="2876550" cy="2862580"/>
+            <wp:effectExtent l="0" t="0" r="0" b="0"/>
+            <wp:wrapSquare wrapText="bothSides"/>
+            <wp:docPr id="3" name="Imagen 3"/>
+            <wp:cNvGraphicFramePr>
+              <a:graphicFrameLocks xmlns:a="http://schemas.openxmlformats.org/drawingml/2006/main" noChangeAspect="1"/>
+            </wp:cNvGraphicFramePr>
+            <a:graphic xmlns:a="http://schemas.openxmlformats.org/drawingml/2006/main">
+              <a:graphicData uri="http://schemas.openxmlformats.org/drawingml/2006/picture">
+                <pic:pic xmlns:pic="http://schemas.openxmlformats.org/drawingml/2006/picture">
+                  <pic:nvPicPr>
+                    <pic:cNvPr id="1" name=""/>
+                    <pic:cNvPicPr/>
+                  </pic:nvPicPr>
+                  <pic:blipFill>
+                    <a:blip r:embed="rId20">
+                      <a:extLst>
+                        <a:ext uri="{28A0092B-C50C-407E-A947-70E740481C1C}">
+                          <a14:useLocalDpi xmlns:a14="http://schemas.microsoft.com/office/drawing/2010/main" val="0"/>
+                        </a:ext>
+                      </a:extLst>
+                    </a:blip>
+                    <a:stretch>
+                      <a:fillRect/>
+                    </a:stretch>
+                  </pic:blipFill>
+                  <pic:spPr>
+                    <a:xfrm>
+                      <a:off x="0" y="0"/>
+                      <a:ext cx="2876550" cy="2862580"/>
+                    </a:xfrm>
+                    <a:prstGeom prst="rect">
+                      <a:avLst/>
+                    </a:prstGeom>
+                  </pic:spPr>
+                </pic:pic>
+              </a:graphicData>
+            </a:graphic>
+            <wp14:sizeRelH relativeFrom="margin">
+              <wp14:pctWidth>0</wp14:pctWidth>
+            </wp14:sizeRelH>
+            <wp14:sizeRelV relativeFrom="margin">
+              <wp14:pctHeight>0</wp14:pctHeight>
+            </wp14:sizeRelV>
+          </wp:anchor>
+        </w:drawing>
+      </w:r>
+      <w:r>
+        <w:rPr>
+          <w:noProof/>
+        </w:rPr>
+        <mc:AlternateContent>
+          <mc:Choice Requires="wps">
+            <w:drawing>
+              <wp:anchor distT="0" distB="0" distL="114300" distR="114300" simplePos="0" relativeHeight="251679744" behindDoc="0" locked="0" layoutInCell="1" allowOverlap="1" wp14:anchorId="6BE3348F" wp14:editId="48C0B048">
+                <wp:simplePos x="0" y="0"/>
+                <wp:positionH relativeFrom="column">
+                  <wp:posOffset>0</wp:posOffset>
+                </wp:positionH>
+                <wp:positionV relativeFrom="paragraph">
+                  <wp:posOffset>2878455</wp:posOffset>
+                </wp:positionV>
+                <wp:extent cx="2876550" cy="635"/>
+                <wp:effectExtent l="0" t="0" r="0" b="0"/>
+                <wp:wrapSquare wrapText="bothSides"/>
+                <wp:docPr id="5" name="Cuadro de texto 5"/>
+                <wp:cNvGraphicFramePr/>
+                <a:graphic xmlns:a="http://schemas.openxmlformats.org/drawingml/2006/main">
+                  <a:graphicData uri="http://schemas.microsoft.com/office/word/2010/wordprocessingShape">
+                    <wps:wsp>
+                      <wps:cNvSpPr txBox="1"/>
+                      <wps:spPr>
+                        <a:xfrm>
+                          <a:off x="0" y="0"/>
+                          <a:ext cx="2876550" cy="635"/>
+                        </a:xfrm>
+                        <a:prstGeom prst="rect">
+                          <a:avLst/>
+                        </a:prstGeom>
+                        <a:solidFill>
+                          <a:prstClr val="white"/>
+                        </a:solidFill>
+                        <a:ln>
+                          <a:noFill/>
+                        </a:ln>
+                      </wps:spPr>
+                      <wps:txbx>
+                        <w:txbxContent>
+                          <w:p>
+                            <w:pPr>
+                              <w:pStyle w:val="Descripcin"/>
+                              <w:jc w:val="center"/>
+                              <w:rPr>
+                                <w:sz w:val="24"/>
+                                <w:szCs w:val="21"/>
+                              </w:rPr>
+                            </w:pPr>
+                            <w:r>
+                              <w:t xml:space="preserve">Ilustración </w:t>
+                            </w:r>
+                            <w:r>
+                              <w:fldChar w:fldCharType="begin"/>
+                            </w:r>
+                            <w:r>
+                              <w:instrText xml:space="preserve"> SEQ Ilustración \* ARABIC </w:instrText>
+                            </w:r>
+                            <w:r>
+                              <w:fldChar w:fldCharType="separate"/>
+                            </w:r>
+                            <w:r>
+                              <w:rPr>
+                                <w:noProof/>
+                              </w:rPr>
+                              <w:t>8</w:t>
+                            </w:r>
+                            <w:r>
+                              <w:fldChar w:fldCharType="end"/>
+                            </w:r>
+                            <w:r>
+                              <w:t xml:space="preserve"> - Paleta de cajas</w:t>
+                            </w:r>
+                          </w:p>
+                        </w:txbxContent>
+                      </wps:txbx>
+                      <wps:bodyPr rot="0" spcFirstLastPara="0" vertOverflow="overflow" horzOverflow="overflow" vert="horz" wrap="square" lIns="0" tIns="0" rIns="0" bIns="0" numCol="1" spcCol="0" rtlCol="0" fromWordArt="0" anchor="t" anchorCtr="0" forceAA="0" compatLnSpc="1">
+                        <a:prstTxWarp prst="textNoShape">
+                          <a:avLst/>
+                        </a:prstTxWarp>
+                        <a:spAutoFit/>
+                      </wps:bodyPr>
+                    </wps:wsp>
+                  </a:graphicData>
+                </a:graphic>
+              </wp:anchor>
+            </w:drawing>
+          </mc:Choice>
+          <mc:Fallback>
+            <w:pict>
+              <v:shape w14:anchorId="6BE3348F" id="Cuadro de texto 5" o:spid="_x0000_s1031" type="#_x0000_t202" style="position:absolute;left:0;text-align:left;margin-left:0;margin-top:226.65pt;width:226.5pt;height:.05pt;z-index:251679744;visibility:visible;mso-wrap-style:square;mso-wrap-distance-left:9pt;mso-wrap-distance-top:0;mso-wrap-distance-right:9pt;mso-wrap-distance-bottom:0;mso-position-horizontal:absolute;mso-position-horizontal-relative:text;mso-position-vertical:absolute;mso-position-vertical-relative:text;v-text-anchor:top" o:gfxdata="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" stroked="f">
+                <v:textbox style="mso-fit-shape-to-text:t" inset="0,0,0,0">
+                  <w:txbxContent>
+                    <w:p>
+                      <w:pPr>
+                        <w:pStyle w:val="Descripcin"/>
+                        <w:jc w:val="center"/>
+                        <w:rPr>
+                          <w:sz w:val="24"/>
+                          <w:szCs w:val="21"/>
+                        </w:rPr>
+                      </w:pPr>
+                      <w:r>
+                        <w:t xml:space="preserve">Ilustración </w:t>
+                      </w:r>
+                      <w:r>
+                        <w:fldChar w:fldCharType="begin"/>
+                      </w:r>
+                      <w:r>
+                        <w:instrText xml:space="preserve"> SEQ Ilustración \* ARABIC </w:instrText>
+                      </w:r>
+                      <w:r>
+                        <w:fldChar w:fldCharType="separate"/>
+                      </w:r>
+                      <w:r>
+                        <w:rPr>
+                          <w:noProof/>
+                        </w:rPr>
+                        <w:t>8</w:t>
+                      </w:r>
+                      <w:r>
+                        <w:fldChar w:fldCharType="end"/>
+                      </w:r>
+                      <w:r>
+                        <w:t xml:space="preserve"> - Paleta de cajas</w:t>
+                      </w:r>
+                    </w:p>
+                  </w:txbxContent>
+                </v:textbox>
+                <w10:wrap type="square"/>
+              </v:shape>
+            </w:pict>
+          </mc:Fallback>
+        </mc:AlternateContent>
+      </w:r>
+    </w:p>
+    <w:p>
+      <w:r>
+        <w:t>Esta paleta</w:t>
+      </w:r>
+      <w:r>
+        <w:t>, nombrada como “Boxes”</w:t>
+      </w:r>
+      <w:r>
+        <w:t xml:space="preserve"> es un conjunto de cajas de un mismo pack, añadidas con el fin de añadir elementos de fondo visibles y con diferentes colores.</w:t>
+      </w:r>
+    </w:p>
     <w:p>
       <w:pPr>
         <w:jc w:val="left"/>
@@ -4646,9 +4938,594 @@
     </w:p>
     <w:p>
       <w:pPr>
+        <w:jc w:val="left"/>
+        <w:rPr>
+          <w:rFonts w:asciiTheme="majorHAnsi" w:eastAsiaTheme="majorEastAsia" w:hAnsiTheme="majorHAnsi" w:cstheme="majorBidi"/>
+          <w:color w:val="4A66AC" w:themeColor="accent1"/>
+          <w:sz w:val="36"/>
+          <w:szCs w:val="36"/>
+        </w:rPr>
+      </w:pPr>
+      <w:r>
+        <w:br w:type="page"/>
+      </w:r>
+    </w:p>
+    <w:p>
+      <w:r>
+        <w:lastRenderedPageBreak/>
+        <w:drawing>
+          <wp:anchor distT="0" distB="0" distL="114300" distR="114300" simplePos="0" relativeHeight="251680768" behindDoc="0" locked="0" layoutInCell="1" allowOverlap="1" wp14:anchorId="1B57190E" wp14:editId="633564A0">
+            <wp:simplePos x="0" y="0"/>
+            <wp:positionH relativeFrom="column">
+              <wp:posOffset>-556260</wp:posOffset>
+            </wp:positionH>
+            <wp:positionV relativeFrom="paragraph">
+              <wp:posOffset>5080</wp:posOffset>
+            </wp:positionV>
+            <wp:extent cx="3372485" cy="4772025"/>
+            <wp:effectExtent l="0" t="0" r="0" b="9525"/>
+            <wp:wrapSquare wrapText="bothSides"/>
+            <wp:docPr id="8" name="Imagen 8"/>
+            <wp:cNvGraphicFramePr>
+              <a:graphicFrameLocks xmlns:a="http://schemas.openxmlformats.org/drawingml/2006/main" noChangeAspect="1"/>
+            </wp:cNvGraphicFramePr>
+            <a:graphic xmlns:a="http://schemas.openxmlformats.org/drawingml/2006/main">
+              <a:graphicData uri="http://schemas.openxmlformats.org/drawingml/2006/picture">
+                <pic:pic xmlns:pic="http://schemas.openxmlformats.org/drawingml/2006/picture">
+                  <pic:nvPicPr>
+                    <pic:cNvPr id="1" name=""/>
+                    <pic:cNvPicPr/>
+                  </pic:nvPicPr>
+                  <pic:blipFill>
+                    <a:blip r:embed="rId21">
+                      <a:extLst>
+                        <a:ext uri="{28A0092B-C50C-407E-A947-70E740481C1C}">
+                          <a14:useLocalDpi xmlns:a14="http://schemas.microsoft.com/office/drawing/2010/main" val="0"/>
+                        </a:ext>
+                      </a:extLst>
+                    </a:blip>
+                    <a:stretch>
+                      <a:fillRect/>
+                    </a:stretch>
+                  </pic:blipFill>
+                  <pic:spPr>
+                    <a:xfrm>
+                      <a:off x="0" y="0"/>
+                      <a:ext cx="3372485" cy="4772025"/>
+                    </a:xfrm>
+                    <a:prstGeom prst="rect">
+                      <a:avLst/>
+                    </a:prstGeom>
+                  </pic:spPr>
+                </pic:pic>
+              </a:graphicData>
+            </a:graphic>
+            <wp14:sizeRelH relativeFrom="margin">
+              <wp14:pctWidth>0</wp14:pctWidth>
+            </wp14:sizeRelH>
+            <wp14:sizeRelV relativeFrom="margin">
+              <wp14:pctHeight>0</wp14:pctHeight>
+            </wp14:sizeRelV>
+          </wp:anchor>
+        </w:drawing>
+      </w:r>
+      <w:r>
+        <w:t>Este conjunto de tiles, con título “</w:t>
+      </w:r>
+      <w:proofErr w:type="spellStart"/>
+      <w:r>
+        <w:t>Backgrounds</w:t>
+      </w:r>
+      <w:proofErr w:type="spellEnd"/>
+      <w:r>
+        <w:t>” ha sido creada con el motivo de tener unos fondos y decoraciones extras.</w:t>
+      </w:r>
+    </w:p>
+    <w:p/>
+    <w:p>
+      <w:pPr>
+        <w:jc w:val="left"/>
+      </w:pPr>
+    </w:p>
+    <w:p>
+      <w:pPr>
+        <w:jc w:val="left"/>
+      </w:pPr>
+    </w:p>
+    <w:p>
+      <w:pPr>
+        <w:jc w:val="left"/>
+      </w:pPr>
+    </w:p>
+    <w:p>
+      <w:pPr>
+        <w:jc w:val="left"/>
+      </w:pPr>
+    </w:p>
+    <w:p>
+      <w:pPr>
+        <w:jc w:val="left"/>
+      </w:pPr>
+    </w:p>
+    <w:p>
+      <w:pPr>
+        <w:jc w:val="left"/>
+      </w:pPr>
+    </w:p>
+    <w:p>
+      <w:pPr>
+        <w:jc w:val="left"/>
+      </w:pPr>
+    </w:p>
+    <w:p>
+      <w:pPr>
+        <w:jc w:val="left"/>
+      </w:pPr>
+    </w:p>
+    <w:p>
+      <w:pPr>
+        <w:jc w:val="left"/>
+      </w:pPr>
+      <w:r>
+        <w:rPr>
+          <w:noProof/>
+        </w:rPr>
+        <mc:AlternateContent>
+          <mc:Choice Requires="wps">
+            <w:drawing>
+              <wp:anchor distT="0" distB="0" distL="114300" distR="114300" simplePos="0" relativeHeight="251682816" behindDoc="0" locked="0" layoutInCell="1" allowOverlap="1" wp14:anchorId="7CAF51B8" wp14:editId="2DE93ECF">
+                <wp:simplePos x="0" y="0"/>
+                <wp:positionH relativeFrom="column">
+                  <wp:posOffset>-613410</wp:posOffset>
+                </wp:positionH>
+                <wp:positionV relativeFrom="paragraph">
+                  <wp:posOffset>1019810</wp:posOffset>
+                </wp:positionV>
+                <wp:extent cx="3495675" cy="635"/>
+                <wp:effectExtent l="0" t="0" r="0" b="0"/>
+                <wp:wrapSquare wrapText="bothSides"/>
+                <wp:docPr id="9" name="Cuadro de texto 9"/>
+                <wp:cNvGraphicFramePr/>
+                <a:graphic xmlns:a="http://schemas.openxmlformats.org/drawingml/2006/main">
+                  <a:graphicData uri="http://schemas.microsoft.com/office/word/2010/wordprocessingShape">
+                    <wps:wsp>
+                      <wps:cNvSpPr txBox="1"/>
+                      <wps:spPr>
+                        <a:xfrm>
+                          <a:off x="0" y="0"/>
+                          <a:ext cx="3495675" cy="635"/>
+                        </a:xfrm>
+                        <a:prstGeom prst="rect">
+                          <a:avLst/>
+                        </a:prstGeom>
+                        <a:solidFill>
+                          <a:prstClr val="white"/>
+                        </a:solidFill>
+                        <a:ln>
+                          <a:noFill/>
+                        </a:ln>
+                      </wps:spPr>
+                      <wps:txbx>
+                        <w:txbxContent>
+                          <w:p>
+                            <w:pPr>
+                              <w:pStyle w:val="Descripcin"/>
+                              <w:jc w:val="center"/>
+                              <w:rPr>
+                                <w:sz w:val="24"/>
+                                <w:szCs w:val="21"/>
+                              </w:rPr>
+                            </w:pPr>
+                            <w:r>
+                              <w:t xml:space="preserve">Ilustración </w:t>
+                            </w:r>
+                            <w:r>
+                              <w:fldChar w:fldCharType="begin"/>
+                            </w:r>
+                            <w:r>
+                              <w:instrText xml:space="preserve"> SEQ Ilustración \* ARABIC </w:instrText>
+                            </w:r>
+                            <w:r>
+                              <w:fldChar w:fldCharType="separate"/>
+                            </w:r>
+                            <w:r>
+                              <w:rPr>
+                                <w:noProof/>
+                              </w:rPr>
+                              <w:t>9</w:t>
+                            </w:r>
+                            <w:r>
+                              <w:fldChar w:fldCharType="end"/>
+                            </w:r>
+                            <w:r>
+                              <w:t xml:space="preserve"> - Fondos y decoraciones</w:t>
+                            </w:r>
+                          </w:p>
+                        </w:txbxContent>
+                      </wps:txbx>
+                      <wps:bodyPr rot="0" spcFirstLastPara="0" vertOverflow="overflow" horzOverflow="overflow" vert="horz" wrap="square" lIns="0" tIns="0" rIns="0" bIns="0" numCol="1" spcCol="0" rtlCol="0" fromWordArt="0" anchor="t" anchorCtr="0" forceAA="0" compatLnSpc="1">
+                        <a:prstTxWarp prst="textNoShape">
+                          <a:avLst/>
+                        </a:prstTxWarp>
+                        <a:spAutoFit/>
+                      </wps:bodyPr>
+                    </wps:wsp>
+                  </a:graphicData>
+                </a:graphic>
+              </wp:anchor>
+            </w:drawing>
+          </mc:Choice>
+          <mc:Fallback>
+            <w:pict>
+              <v:shape w14:anchorId="7CAF51B8" id="Cuadro de texto 9" o:spid="_x0000_s1032" type="#_x0000_t202" style="position:absolute;margin-left:-48.3pt;margin-top:80.3pt;width:275.25pt;height:.05pt;z-index:251682816;visibility:visible;mso-wrap-style:square;mso-wrap-distance-left:9pt;mso-wrap-distance-top:0;mso-wrap-distance-right:9pt;mso-wrap-distance-bottom:0;mso-position-horizontal:absolute;mso-position-horizontal-relative:text;mso-position-vertical:absolute;mso-position-vertical-relative:text;v-text-anchor:top" o:gfxdata="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" stroked="f">
+                <v:textbox style="mso-fit-shape-to-text:t" inset="0,0,0,0">
+                  <w:txbxContent>
+                    <w:p>
+                      <w:pPr>
+                        <w:pStyle w:val="Descripcin"/>
+                        <w:jc w:val="center"/>
+                        <w:rPr>
+                          <w:sz w:val="24"/>
+                          <w:szCs w:val="21"/>
+                        </w:rPr>
+                      </w:pPr>
+                      <w:r>
+                        <w:t xml:space="preserve">Ilustración </w:t>
+                      </w:r>
+                      <w:r>
+                        <w:fldChar w:fldCharType="begin"/>
+                      </w:r>
+                      <w:r>
+                        <w:instrText xml:space="preserve"> SEQ Ilustración \* ARABIC </w:instrText>
+                      </w:r>
+                      <w:r>
+                        <w:fldChar w:fldCharType="separate"/>
+                      </w:r>
+                      <w:r>
+                        <w:rPr>
+                          <w:noProof/>
+                        </w:rPr>
+                        <w:t>9</w:t>
+                      </w:r>
+                      <w:r>
+                        <w:fldChar w:fldCharType="end"/>
+                      </w:r>
+                      <w:r>
+                        <w:t xml:space="preserve"> - Fondos y decoraciones</w:t>
+                      </w:r>
+                    </w:p>
+                  </w:txbxContent>
+                </v:textbox>
+                <w10:wrap type="square"/>
+              </v:shape>
+            </w:pict>
+          </mc:Fallback>
+        </mc:AlternateContent>
+      </w:r>
+      <w:r>
+        <w:rPr>
+          <w:noProof/>
+        </w:rPr>
+        <mc:AlternateContent>
+          <mc:Choice Requires="wps">
+            <w:drawing>
+              <wp:anchor distT="0" distB="0" distL="114300" distR="114300" simplePos="0" relativeHeight="251685888" behindDoc="0" locked="0" layoutInCell="1" allowOverlap="1" wp14:anchorId="16B1CC90" wp14:editId="7EB19FF5">
+                <wp:simplePos x="0" y="0"/>
+                <wp:positionH relativeFrom="column">
+                  <wp:posOffset>2834640</wp:posOffset>
+                </wp:positionH>
+                <wp:positionV relativeFrom="paragraph">
+                  <wp:posOffset>417830</wp:posOffset>
+                </wp:positionV>
+                <wp:extent cx="3054985" cy="266700"/>
+                <wp:effectExtent l="0" t="0" r="0" b="0"/>
+                <wp:wrapSquare wrapText="bothSides"/>
+                <wp:docPr id="12" name="Cuadro de texto 12"/>
+                <wp:cNvGraphicFramePr/>
+                <a:graphic xmlns:a="http://schemas.openxmlformats.org/drawingml/2006/main">
+                  <a:graphicData uri="http://schemas.microsoft.com/office/word/2010/wordprocessingShape">
+                    <wps:wsp>
+                      <wps:cNvSpPr txBox="1"/>
+                      <wps:spPr>
+                        <a:xfrm>
+                          <a:off x="0" y="0"/>
+                          <a:ext cx="3054985" cy="266700"/>
+                        </a:xfrm>
+                        <a:prstGeom prst="rect">
+                          <a:avLst/>
+                        </a:prstGeom>
+                        <a:solidFill>
+                          <a:prstClr val="white"/>
+                        </a:solidFill>
+                        <a:ln>
+                          <a:noFill/>
+                        </a:ln>
+                      </wps:spPr>
+                      <wps:txbx>
+                        <w:txbxContent>
+                          <w:p>
+                            <w:pPr>
+                              <w:pStyle w:val="Descripcin"/>
+                              <w:jc w:val="center"/>
+                              <w:rPr>
+                                <w:sz w:val="24"/>
+                                <w:szCs w:val="21"/>
+                              </w:rPr>
+                            </w:pPr>
+                            <w:r>
+                              <w:t xml:space="preserve">Ilustración </w:t>
+                            </w:r>
+                            <w:r>
+                              <w:fldChar w:fldCharType="begin"/>
+                            </w:r>
+                            <w:r>
+                              <w:instrText xml:space="preserve"> SEQ Ilustración \* ARABIC </w:instrText>
+                            </w:r>
+                            <w:r>
+                              <w:fldChar w:fldCharType="separate"/>
+                            </w:r>
+                            <w:r>
+                              <w:rPr>
+                                <w:noProof/>
+                              </w:rPr>
+                              <w:t>10</w:t>
+                            </w:r>
+                            <w:r>
+                              <w:fldChar w:fldCharType="end"/>
+                            </w:r>
+                            <w:r>
+                              <w:t xml:space="preserve"> - Decoraciones maquinaria</w:t>
+                            </w:r>
+                          </w:p>
+                        </w:txbxContent>
+                      </wps:txbx>
+                      <wps:bodyPr rot="0" spcFirstLastPara="0" vertOverflow="overflow" horzOverflow="overflow" vert="horz" wrap="square" lIns="0" tIns="0" rIns="0" bIns="0" numCol="1" spcCol="0" rtlCol="0" fromWordArt="0" anchor="t" anchorCtr="0" forceAA="0" compatLnSpc="1">
+                        <a:prstTxWarp prst="textNoShape">
+                          <a:avLst/>
+                        </a:prstTxWarp>
+                        <a:noAutofit/>
+                      </wps:bodyPr>
+                    </wps:wsp>
+                  </a:graphicData>
+                </a:graphic>
+                <wp14:sizeRelV relativeFrom="margin">
+                  <wp14:pctHeight>0</wp14:pctHeight>
+                </wp14:sizeRelV>
+              </wp:anchor>
+            </w:drawing>
+          </mc:Choice>
+          <mc:Fallback>
+            <w:pict>
+              <v:shape w14:anchorId="16B1CC90" id="Cuadro de texto 12" o:spid="_x0000_s1033" type="#_x0000_t202" style="position:absolute;margin-left:223.2pt;margin-top:32.9pt;width:240.55pt;height:21pt;z-index:251685888;visibility:visible;mso-wrap-style:square;mso-height-percent:0;mso-wrap-distance-left:9pt;mso-wrap-distance-top:0;mso-wrap-distance-right:9pt;mso-wrap-distance-bottom:0;mso-position-horizontal:absolute;mso-position-horizontal-relative:text;mso-position-vertical:absolute;mso-position-vertical-relative:text;mso-height-percent:0;mso-height-relative:margin;v-text-anchor:top" o:gfxdata="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" stroked="f">
+                <v:textbox inset="0,0,0,0">
+                  <w:txbxContent>
+                    <w:p>
+                      <w:pPr>
+                        <w:pStyle w:val="Descripcin"/>
+                        <w:jc w:val="center"/>
+                        <w:rPr>
+                          <w:sz w:val="24"/>
+                          <w:szCs w:val="21"/>
+                        </w:rPr>
+                      </w:pPr>
+                      <w:r>
+                        <w:t xml:space="preserve">Ilustración </w:t>
+                      </w:r>
+                      <w:r>
+                        <w:fldChar w:fldCharType="begin"/>
+                      </w:r>
+                      <w:r>
+                        <w:instrText xml:space="preserve"> SEQ Ilustración \* ARABIC </w:instrText>
+                      </w:r>
+                      <w:r>
+                        <w:fldChar w:fldCharType="separate"/>
+                      </w:r>
+                      <w:r>
+                        <w:rPr>
+                          <w:noProof/>
+                        </w:rPr>
+                        <w:t>10</w:t>
+                      </w:r>
+                      <w:r>
+                        <w:fldChar w:fldCharType="end"/>
+                      </w:r>
+                      <w:r>
+                        <w:t xml:space="preserve"> - Decoraciones maquinaria</w:t>
+                      </w:r>
+                    </w:p>
+                  </w:txbxContent>
+                </v:textbox>
+                <w10:wrap type="square"/>
+              </v:shape>
+            </w:pict>
+          </mc:Fallback>
+        </mc:AlternateContent>
+      </w:r>
+    </w:p>
+    <w:p>
+      <w:r>
+        <w:drawing>
+          <wp:anchor distT="0" distB="0" distL="114300" distR="114300" simplePos="0" relativeHeight="251683840" behindDoc="0" locked="0" layoutInCell="1" allowOverlap="1" wp14:anchorId="6C345048" wp14:editId="603D6270">
+            <wp:simplePos x="0" y="0"/>
+            <wp:positionH relativeFrom="margin">
+              <wp:posOffset>2837180</wp:posOffset>
+            </wp:positionH>
+            <wp:positionV relativeFrom="paragraph">
+              <wp:posOffset>368935</wp:posOffset>
+            </wp:positionV>
+            <wp:extent cx="3054985" cy="4403090"/>
+            <wp:effectExtent l="0" t="0" r="0" b="0"/>
+            <wp:wrapSquare wrapText="bothSides"/>
+            <wp:docPr id="10" name="Imagen 10"/>
+            <wp:cNvGraphicFramePr>
+              <a:graphicFrameLocks xmlns:a="http://schemas.openxmlformats.org/drawingml/2006/main" noChangeAspect="1"/>
+            </wp:cNvGraphicFramePr>
+            <a:graphic xmlns:a="http://schemas.openxmlformats.org/drawingml/2006/main">
+              <a:graphicData uri="http://schemas.openxmlformats.org/drawingml/2006/picture">
+                <pic:pic xmlns:pic="http://schemas.openxmlformats.org/drawingml/2006/picture">
+                  <pic:nvPicPr>
+                    <pic:cNvPr id="1" name=""/>
+                    <pic:cNvPicPr/>
+                  </pic:nvPicPr>
+                  <pic:blipFill>
+                    <a:blip r:embed="rId22">
+                      <a:extLst>
+                        <a:ext uri="{28A0092B-C50C-407E-A947-70E740481C1C}">
+                          <a14:useLocalDpi xmlns:a14="http://schemas.microsoft.com/office/drawing/2010/main" val="0"/>
+                        </a:ext>
+                      </a:extLst>
+                    </a:blip>
+                    <a:stretch>
+                      <a:fillRect/>
+                    </a:stretch>
+                  </pic:blipFill>
+                  <pic:spPr>
+                    <a:xfrm>
+                      <a:off x="0" y="0"/>
+                      <a:ext cx="3054985" cy="4403090"/>
+                    </a:xfrm>
+                    <a:prstGeom prst="rect">
+                      <a:avLst/>
+                    </a:prstGeom>
+                  </pic:spPr>
+                </pic:pic>
+              </a:graphicData>
+            </a:graphic>
+            <wp14:sizeRelH relativeFrom="margin">
+              <wp14:pctWidth>0</wp14:pctWidth>
+            </wp14:sizeRelH>
+            <wp14:sizeRelV relativeFrom="margin">
+              <wp14:pctHeight>0</wp14:pctHeight>
+            </wp14:sizeRelV>
+          </wp:anchor>
+        </w:drawing>
+      </w:r>
+      <w:r>
+        <w:t>Este conjunto denominado “</w:t>
+      </w:r>
+      <w:proofErr w:type="spellStart"/>
+      <w:r>
+        <w:t>RequestExp</w:t>
+      </w:r>
+      <w:proofErr w:type="spellEnd"/>
+      <w:r>
+        <w:t>” dota al videojuego de unas decoraciones con maquinaria, trampas y algunos mecanismos.</w:t>
+      </w:r>
+    </w:p>
+    <w:p>
+      <w:pPr>
+        <w:jc w:val="left"/>
+      </w:pPr>
+    </w:p>
+    <w:p>
+      <w:pPr>
+        <w:jc w:val="left"/>
+      </w:pPr>
+    </w:p>
+    <w:p>
+      <w:pPr>
+        <w:jc w:val="left"/>
+      </w:pPr>
+    </w:p>
+    <w:p>
+      <w:pPr>
+        <w:jc w:val="left"/>
+      </w:pPr>
+      <w:r>
+        <w:br w:type="page"/>
+      </w:r>
+      <w:r>
+        <w:lastRenderedPageBreak/>
+        <w:t>Por último, este conjunto aporta una serie de elementos de nieve, para añadir ciertas decoraciones a los niveles gélidos del mundo.</w:t>
+      </w:r>
+    </w:p>
+    <w:p>
+      <w:pPr>
+        <w:keepNext/>
+        <w:jc w:val="left"/>
+      </w:pPr>
+      <w:r>
+        <w:drawing>
+          <wp:inline distT="0" distB="0" distL="0" distR="0" wp14:anchorId="3353F7EB" wp14:editId="77CCFDAA">
+            <wp:extent cx="5400040" cy="5034280"/>
+            <wp:effectExtent l="0" t="0" r="0" b="0"/>
+            <wp:docPr id="13" name="Imagen 13"/>
+            <wp:cNvGraphicFramePr>
+              <a:graphicFrameLocks xmlns:a="http://schemas.openxmlformats.org/drawingml/2006/main" noChangeAspect="1"/>
+            </wp:cNvGraphicFramePr>
+            <a:graphic xmlns:a="http://schemas.openxmlformats.org/drawingml/2006/main">
+              <a:graphicData uri="http://schemas.openxmlformats.org/drawingml/2006/picture">
+                <pic:pic xmlns:pic="http://schemas.openxmlformats.org/drawingml/2006/picture">
+                  <pic:nvPicPr>
+                    <pic:cNvPr id="1" name=""/>
+                    <pic:cNvPicPr/>
+                  </pic:nvPicPr>
+                  <pic:blipFill>
+                    <a:blip r:embed="rId23"/>
+                    <a:stretch>
+                      <a:fillRect/>
+                    </a:stretch>
+                  </pic:blipFill>
+                  <pic:spPr>
+                    <a:xfrm>
+                      <a:off x="0" y="0"/>
+                      <a:ext cx="5400040" cy="5034280"/>
+                    </a:xfrm>
+                    <a:prstGeom prst="rect">
+                      <a:avLst/>
+                    </a:prstGeom>
+                  </pic:spPr>
+                </pic:pic>
+              </a:graphicData>
+            </a:graphic>
+          </wp:inline>
+        </w:drawing>
+      </w:r>
+    </w:p>
+    <w:p>
+      <w:pPr>
+        <w:pStyle w:val="Descripcin"/>
+        <w:jc w:val="center"/>
+      </w:pPr>
+      <w:r>
+        <w:t xml:space="preserve">Ilustración </w:t>
+      </w:r>
+      <w:r>
+        <w:fldChar w:fldCharType="begin"/>
+      </w:r>
+      <w:r>
+        <w:instrText xml:space="preserve"> SEQ Ilustración \* ARABIC </w:instrText>
+      </w:r>
+      <w:r>
+        <w:fldChar w:fldCharType="separate"/>
+      </w:r>
+      <w:r>
+        <w:rPr>
+          <w:noProof/>
+        </w:rPr>
+        <w:t>11</w:t>
+      </w:r>
+      <w:r>
+        <w:fldChar w:fldCharType="end"/>
+      </w:r>
+      <w:r>
+        <w:t xml:space="preserve"> - Paleta nevada</w:t>
+      </w:r>
+    </w:p>
+    <w:p>
+      <w:pPr>
+        <w:jc w:val="left"/>
+      </w:pPr>
+      <w:r>
+        <w:br w:type="page"/>
+      </w:r>
+    </w:p>
+    <w:p>
+      <w:pPr>
         <w:pStyle w:val="Ttulo2"/>
       </w:pPr>
       <w:r>
+        <w:lastRenderedPageBreak/>
         <w:t>Arquitectura</w:t>
       </w:r>
       <w:r>
@@ -4664,7 +5541,7 @@
     <w:p>
       <w:pPr>
         <w:sectPr>
-          <w:headerReference w:type="default" r:id="rId18"/>
+          <w:headerReference w:type="default" r:id="rId24"/>
           <w:pgSz w:w="11906" w:h="16838"/>
           <w:pgMar w:top="1417" w:right="1701" w:bottom="1417" w:left="1701" w:header="708" w:footer="708" w:gutter="0"/>
           <w:cols w:space="708"/>
@@ -4715,7 +5592,7 @@
       <w:pPr>
         <w:pStyle w:val="Ttulo1"/>
         <w:sectPr>
-          <w:headerReference w:type="default" r:id="rId19"/>
+          <w:headerReference w:type="default" r:id="rId25"/>
           <w:pgSz w:w="11906" w:h="16838"/>
           <w:pgMar w:top="1417" w:right="1701" w:bottom="1417" w:left="1701" w:header="708" w:footer="708" w:gutter="0"/>
           <w:cols w:space="708"/>
@@ -4768,6 +5645,8 @@
       <w:r>
         <w:t>https://kenney.nl/assets/jumper-pack</w:t>
       </w:r>
+      <w:bookmarkStart w:id="34" w:name="_GoBack"/>
+      <w:bookmarkEnd w:id="34"/>
     </w:p>
     <w:p>
       <w:r>
@@ -4799,7 +5678,7 @@
       </w:r>
     </w:p>
     <w:p>
-      <w:hyperlink r:id="rId20" w:history="1">
+      <w:hyperlink r:id="rId26" w:history="1">
         <w:r>
           <w:rPr>
             <w:rStyle w:val="Hipervnculo"/>
@@ -4809,7 +5688,7 @@
       </w:hyperlink>
     </w:p>
     <w:p>
-      <w:hyperlink r:id="rId21" w:history="1">
+      <w:hyperlink r:id="rId27" w:history="1">
         <w:r>
           <w:rPr>
             <w:rStyle w:val="Hipervnculo"/>
@@ -4819,7 +5698,7 @@
       </w:hyperlink>
     </w:p>
     <w:p>
-      <w:hyperlink r:id="rId22" w:history="1">
+      <w:hyperlink r:id="rId28" w:history="1">
         <w:r>
           <w:rPr>
             <w:rStyle w:val="Hipervnculo"/>
@@ -4829,7 +5708,7 @@
       </w:hyperlink>
     </w:p>
     <w:p>
-      <w:hyperlink r:id="rId23" w:history="1">
+      <w:hyperlink r:id="rId29" w:history="1">
         <w:r>
           <w:rPr>
             <w:rStyle w:val="Hipervnculo"/>
@@ -4839,7 +5718,7 @@
       </w:hyperlink>
     </w:p>
     <w:p>
-      <w:hyperlink r:id="rId24" w:history="1">
+      <w:hyperlink r:id="rId30" w:history="1">
         <w:r>
           <w:rPr>
             <w:rStyle w:val="Hipervnculo"/>
@@ -4849,7 +5728,7 @@
       </w:hyperlink>
     </w:p>
     <w:p>
-      <w:hyperlink r:id="rId25" w:history="1">
+      <w:hyperlink r:id="rId31" w:history="1">
         <w:r>
           <w:rPr>
             <w:rStyle w:val="Hipervnculo"/>
@@ -4859,7 +5738,7 @@
       </w:hyperlink>
     </w:p>
     <w:p>
-      <w:hyperlink r:id="rId26" w:history="1">
+      <w:hyperlink r:id="rId32" w:history="1">
         <w:r>
           <w:rPr>
             <w:rStyle w:val="Hipervnculo"/>
@@ -4869,7 +5748,7 @@
       </w:hyperlink>
     </w:p>
     <w:p>
-      <w:hyperlink r:id="rId27" w:history="1">
+      <w:hyperlink r:id="rId33" w:history="1">
         <w:r>
           <w:rPr>
             <w:rStyle w:val="Hipervnculo"/>
@@ -4879,7 +5758,7 @@
       </w:hyperlink>
     </w:p>
     <w:p>
-      <w:hyperlink r:id="rId28" w:history="1">
+      <w:hyperlink r:id="rId34" w:history="1">
         <w:r>
           <w:rPr>
             <w:rStyle w:val="Hipervnculo"/>
@@ -4889,7 +5768,7 @@
       </w:hyperlink>
     </w:p>
     <w:p>
-      <w:hyperlink r:id="rId29" w:history="1">
+      <w:hyperlink r:id="rId35" w:history="1">
         <w:r>
           <w:rPr>
             <w:rStyle w:val="Hipervnculo"/>
@@ -4904,26 +5783,8 @@
       </w:r>
     </w:p>
     <w:p/>
-    <w:p>
-      <w:proofErr w:type="spellStart"/>
-      <w:r>
-        <w:t>asd</w:t>
-      </w:r>
-      <w:proofErr w:type="spellEnd"/>
-    </w:p>
-    <w:p>
-      <w:proofErr w:type="spellStart"/>
-      <w:r>
-        <w:t>asd</w:t>
-      </w:r>
-      <w:proofErr w:type="spellEnd"/>
-    </w:p>
-    <w:p>
-      <w:bookmarkStart w:id="34" w:name="_GoBack"/>
-      <w:bookmarkEnd w:id="34"/>
-    </w:p>
     <w:sectPr>
-      <w:headerReference w:type="default" r:id="rId30"/>
+      <w:headerReference w:type="default" r:id="rId36"/>
       <w:pgSz w:w="11906" w:h="16838"/>
       <w:pgMar w:top="1417" w:right="1701" w:bottom="1417" w:left="1701" w:header="708" w:footer="708" w:gutter="0"/>
       <w:cols w:space="708"/>
@@ -4956,6 +5817,48 @@
     </w:p>
   </w:endnote>
 </w:endnotes>
+</file>
+
+<file path=word/footer1.xml><?xml version="1.0" encoding="utf-8"?>
+<w:ftr xmlns:wpc="http://schemas.microsoft.com/office/word/2010/wordprocessingCanvas" xmlns:cx="http://schemas.microsoft.com/office/drawing/2014/chartex" xmlns:cx1="http://schemas.microsoft.com/office/drawing/2015/9/8/chartex" xmlns:cx2="http://schemas.microsoft.com/office/drawing/2015/10/21/chartex" xmlns:cx3="http://schemas.microsoft.com/office/drawing/2016/5/9/chartex" xmlns:cx4="http://schemas.microsoft.com/office/drawing/2016/5/10/chartex" xmlns:cx5="http://schemas.microsoft.com/office/drawing/2016/5/11/chartex" xmlns:cx6="http://schemas.microsoft.com/office/drawing/2016/5/12/chartex" xmlns:cx7="http://schemas.microsoft.com/office/drawing/2016/5/13/chartex" xmlns:cx8="http://schemas.microsoft.com/office/drawing/2016/5/14/chartex" xmlns:mc="http://schemas.openxmlformats.org/markup-compatibility/2006" xmlns:aink="http://schemas.microsoft.com/office/drawing/2016/ink" xmlns:am3d="http://schemas.microsoft.com/office/drawing/2017/model3d" xmlns:o="urn:schemas-microsoft-com:office:office" xmlns:r="http://schemas.openxmlformats.org/officeDocument/2006/relationships" xmlns:m="http://schemas.openxmlformats.org/officeDocument/2006/math" xmlns:v="urn:schemas-microsoft-com:vml" xmlns:wp14="http://schemas.microsoft.com/office/word/2010/wordprocessingDrawing" xmlns:wp="http://schemas.openxmlformats.org/drawingml/2006/wordprocessingDrawing" xmlns:w10="urn:schemas-microsoft-com:office:word" xmlns:w="http://schemas.openxmlformats.org/wordprocessingml/2006/main" xmlns:w14="http://schemas.microsoft.com/office/word/2010/wordml" xmlns:w15="http://schemas.microsoft.com/office/word/2012/wordml" xmlns:w16cid="http://schemas.microsoft.com/office/word/2016/wordml/cid" xmlns:w16se="http://schemas.microsoft.com/office/word/2015/wordml/symex" xmlns:wpg="http://schemas.microsoft.com/office/word/2010/wordprocessingGroup" xmlns:wpi="http://schemas.microsoft.com/office/word/2010/wordprocessingInk" xmlns:wne="http://schemas.microsoft.com/office/word/2006/wordml" xmlns:wps="http://schemas.microsoft.com/office/word/2010/wordprocessingShape" mc:Ignorable="w14 w15 w16se w16cid wp14">
+  <w:sdt>
+    <w:sdtPr>
+      <w:id w:val="-201171413"/>
+      <w:docPartObj>
+        <w:docPartGallery w:val="Page Numbers (Bottom of Page)"/>
+        <w:docPartUnique/>
+      </w:docPartObj>
+    </w:sdtPr>
+    <w:sdtContent>
+      <w:p>
+        <w:pPr>
+          <w:pStyle w:val="Piedepgina"/>
+          <w:jc w:val="center"/>
+        </w:pPr>
+        <w:r>
+          <w:fldChar w:fldCharType="begin"/>
+        </w:r>
+        <w:r>
+          <w:instrText>PAGE   \* MERGEFORMAT</w:instrText>
+        </w:r>
+        <w:r>
+          <w:fldChar w:fldCharType="separate"/>
+        </w:r>
+        <w:r>
+          <w:t>2</w:t>
+        </w:r>
+        <w:r>
+          <w:fldChar w:fldCharType="end"/>
+        </w:r>
+      </w:p>
+    </w:sdtContent>
+  </w:sdt>
+  <w:p>
+    <w:pPr>
+      <w:pStyle w:val="Piedepgina"/>
+    </w:pPr>
+  </w:p>
+</w:ftr>
 </file>
 
 <file path=word/footnotes.xml><?xml version="1.0" encoding="utf-8"?>
@@ -6343,7 +7246,6 @@
   <w:style w:type="character" w:default="1" w:styleId="Fuentedeprrafopredeter">
     <w:name w:val="Default Paragraph Font"/>
     <w:uiPriority w:val="1"/>
-    <w:semiHidden/>
     <w:unhideWhenUsed/>
   </w:style>
   <w:style w:type="table" w:default="1" w:styleId="Tablanormal">
@@ -7212,7 +8114,7 @@
 </file>
 
 <file path=customXml/itemProps2.xml><?xml version="1.0" encoding="utf-8"?>
-<ds:datastoreItem xmlns:ds="http://schemas.openxmlformats.org/officeDocument/2006/customXml" ds:itemID="{4B080E5A-812F-4F47-B2A8-40923228F295}">
+<ds:datastoreItem xmlns:ds="http://schemas.openxmlformats.org/officeDocument/2006/customXml" ds:itemID="{D6A7A8C8-84D2-485D-96F9-E13BC7C48033}">
   <ds:schemaRefs>
     <ds:schemaRef ds:uri="http://schemas.openxmlformats.org/officeDocument/2006/bibliography"/>
   </ds:schemaRefs>

</xml_diff>